<commit_message>
220331 02 Add ZP
</commit_message>
<xml_diff>
--- a/plotRNSS Ver.docx
+++ b/plotRNSS Ver.docx
@@ -169,10 +169,7 @@
         <w:t xml:space="preserve"> </w:t>
       </w:r>
       <w:r>
-        <w:t xml:space="preserve">: </w:t>
-      </w:r>
-      <w:r>
-        <w:t>[READ : RNSS]</w:t>
+        <w:t>: [READ : RNSS]</w:t>
       </w:r>
     </w:p>
     <w:p>
@@ -236,13 +233,7 @@
         <w:t>CnP</w:t>
       </w:r>
     </w:p>
-    <w:p>
-      <w:pPr>
-        <w:rPr>
-          <w:rFonts w:hint="eastAsia"/>
-        </w:rPr>
-      </w:pPr>
-    </w:p>
+    <w:p/>
     <w:p>
       <w:pPr>
         <w:rPr>
@@ -274,28 +265,180 @@
       </w:r>
     </w:p>
     <w:p>
+      <w:r>
+        <w:rPr>
+          <w:rFonts w:hint="eastAsia"/>
+        </w:rPr>
+        <w:t xml:space="preserve"> </w:t>
+      </w:r>
+      <w:r>
+        <w:t xml:space="preserve">- </w:t>
+      </w:r>
+      <w:r>
+        <w:t xml:space="preserve">BCN FC 3D </w:t>
+      </w:r>
+      <w:r>
+        <w:t>No TH : MASTER vs. RNSS</w:t>
+      </w:r>
+    </w:p>
+    <w:p/>
+    <w:p>
       <w:pPr>
-        <w:rPr>
-          <w:rFonts w:hint="eastAsia"/>
-        </w:rPr>
+        <w:pStyle w:val="2"/>
       </w:pPr>
       <w:r>
         <w:rPr>
           <w:rFonts w:hint="eastAsia"/>
         </w:rPr>
-        <w:t xml:space="preserve"> </w:t>
-      </w:r>
-      <w:r>
-        <w:t xml:space="preserve">- </w:t>
-      </w:r>
-      <w:r>
-        <w:t xml:space="preserve">BCN FC 3D </w:t>
-      </w:r>
-      <w:r>
-        <w:t>No TH : MASTER vs. RNSS</w:t>
+        <w:t>2</w:t>
+      </w:r>
+      <w:r>
+        <w:t>20331 02</w:t>
+      </w:r>
+      <w:r>
+        <w:t xml:space="preserve"> Add ZP</w:t>
       </w:r>
       <w:bookmarkStart w:id="1" w:name="_GoBack"/>
       <w:bookmarkEnd w:id="1"/>
+    </w:p>
+    <w:p>
+      <w:r>
+        <w:rPr>
+          <w:rFonts w:hint="eastAsia"/>
+        </w:rPr>
+        <w:t>0</w:t>
+      </w:r>
+      <w:r>
+        <w:t xml:space="preserve">1. </w:t>
+      </w:r>
+      <w:r>
+        <w:rPr>
+          <w:rFonts w:hint="eastAsia"/>
+        </w:rPr>
+        <w:t>변경</w:t>
+      </w:r>
+    </w:p>
+    <w:p>
+      <w:r>
+        <w:rPr>
+          <w:rFonts w:hint="eastAsia"/>
+        </w:rPr>
+        <w:t xml:space="preserve"> </w:t>
+      </w:r>
+      <w:r>
+        <w:t xml:space="preserve">- </w:t>
+      </w:r>
+      <w:r>
+        <w:rPr>
+          <w:rFonts w:hint="eastAsia"/>
+        </w:rPr>
+        <w:t xml:space="preserve">추가 </w:t>
+      </w:r>
+      <w:r>
+        <w:t>: &lt;n sfc&gt;</w:t>
+      </w:r>
+    </w:p>
+    <w:p>
+      <w:r>
+        <w:rPr>
+          <w:rFonts w:hint="eastAsia"/>
+        </w:rPr>
+        <w:t xml:space="preserve"> </w:t>
+      </w:r>
+      <w:r>
+        <w:t xml:space="preserve">- </w:t>
+      </w:r>
+      <w:r>
+        <w:t xml:space="preserve">[SET : geo] : </w:t>
+      </w:r>
+      <w:r>
+        <w:t>&lt;</w:t>
+      </w:r>
+      <w:r>
+        <w:t>cnt xy</w:t>
+      </w:r>
+      <w:r>
+        <w:t>&gt;</w:t>
+      </w:r>
+      <w:r>
+        <w:t xml:space="preserve"> </w:t>
+      </w:r>
+      <w:r>
+        <w:rPr>
+          <w:rFonts w:hint="eastAsia"/>
+        </w:rPr>
+        <w:t>입력</w:t>
+      </w:r>
+    </w:p>
+    <w:p>
+      <w:r>
+        <w:rPr>
+          <w:rFonts w:hint="eastAsia"/>
+        </w:rPr>
+        <w:t xml:space="preserve"> </w:t>
+      </w:r>
+      <w:r>
+        <w:t xml:space="preserve">- </w:t>
+      </w:r>
+      <w:r>
+        <w:rPr>
+          <w:rFonts w:hint="eastAsia"/>
+        </w:rPr>
+        <w:t xml:space="preserve">분기 </w:t>
+      </w:r>
+      <w:r>
+        <w:t>: [NORM : pow]</w:t>
+      </w:r>
+    </w:p>
+    <w:p/>
+    <w:p>
+      <w:pPr>
+        <w:rPr>
+          <w:b/>
+        </w:rPr>
+      </w:pPr>
+      <w:r>
+        <w:rPr>
+          <w:rFonts w:hint="eastAsia"/>
+          <w:b/>
+          <w:color w:val="FF0000"/>
+        </w:rPr>
+        <w:t>*</w:t>
+      </w:r>
+      <w:r>
+        <w:rPr>
+          <w:b/>
+          <w:color w:val="FF0000"/>
+        </w:rPr>
+        <w:t xml:space="preserve"> </w:t>
+      </w:r>
+      <w:r>
+        <w:rPr>
+          <w:rFonts w:hint="eastAsia"/>
+          <w:b/>
+          <w:color w:val="FF0000"/>
+        </w:rPr>
+        <w:t>검증</w:t>
+      </w:r>
+    </w:p>
+    <w:p>
+      <w:r>
+        <w:t xml:space="preserve"> - BCN FC 3D No TH : MASTER vs. RNSS</w:t>
+      </w:r>
+    </w:p>
+    <w:p>
+      <w:r>
+        <w:rPr>
+          <w:rFonts w:hint="eastAsia"/>
+        </w:rPr>
+        <w:t xml:space="preserve"> </w:t>
+      </w:r>
+      <w:r>
+        <w:t xml:space="preserve">- </w:t>
+      </w:r>
+      <w:r>
+        <w:t>2-D VVER-440 Chao 95 : Ref. vs. RNSS</w:t>
+      </w:r>
     </w:p>
     <w:sectPr>
       <w:headerReference w:type="default" r:id="rId8"/>
@@ -1478,7 +1621,7 @@
 </file>
 
 <file path=customXml/itemProps1.xml><?xml version="1.0" encoding="utf-8"?>
-<ds:datastoreItem xmlns:ds="http://schemas.openxmlformats.org/officeDocument/2006/customXml" ds:itemID="{9A0DED95-9B12-4F53-82C8-EF7685CEB74E}">
+<ds:datastoreItem xmlns:ds="http://schemas.openxmlformats.org/officeDocument/2006/customXml" ds:itemID="{A5822E0A-750D-48BD-A60E-C0D699B69C3D}">
   <ds:schemaRefs>
     <ds:schemaRef ds:uri="http://schemas.openxmlformats.org/officeDocument/2006/bibliography"/>
   </ds:schemaRefs>

</xml_diff>

<commit_message>
220725 01 3D/Int. Err.
</commit_message>
<xml_diff>
--- a/plotRNSS Ver.docx
+++ b/plotRNSS Ver.docx
@@ -579,8 +579,6 @@
         </w:rPr>
         <w:t>입력</w:t>
       </w:r>
-      <w:bookmarkStart w:id="2" w:name="_GoBack"/>
-      <w:bookmarkEnd w:id="2"/>
     </w:p>
     <w:p>
       <w:r>
@@ -657,7 +655,7 @@
       <w:pPr>
         <w:pStyle w:val="1"/>
       </w:pPr>
-      <w:bookmarkStart w:id="3" w:name="_Toc108629832"/>
+      <w:bookmarkStart w:id="2" w:name="_Toc108629832"/>
       <w:r>
         <w:t>220621</w:t>
       </w:r>
@@ -667,7 +665,7 @@
       <w:r>
         <w:t xml:space="preserve"> Deform</w:t>
       </w:r>
-      <w:bookmarkEnd w:id="3"/>
+      <w:bookmarkEnd w:id="2"/>
     </w:p>
     <w:p>
       <w:r>
@@ -796,7 +794,7 @@
       <w:pPr>
         <w:pStyle w:val="1"/>
       </w:pPr>
-      <w:bookmarkStart w:id="4" w:name="_Toc108629833"/>
+      <w:bookmarkStart w:id="3" w:name="_Toc108629833"/>
       <w:r>
         <w:lastRenderedPageBreak/>
         <w:t>220713</w:t>
@@ -804,7 +802,7 @@
       <w:r>
         <w:t xml:space="preserve"> 01 Change</w:t>
       </w:r>
-      <w:bookmarkEnd w:id="4"/>
+      <w:bookmarkEnd w:id="3"/>
     </w:p>
     <w:p>
       <w:r>
@@ -904,28 +902,329 @@
       </w:r>
     </w:p>
     <w:p>
+      <w:r>
+        <w:rPr>
+          <w:rFonts w:hint="eastAsia"/>
+        </w:rPr>
+        <w:t xml:space="preserve"> </w:t>
+      </w:r>
+      <w:r>
+        <w:t xml:space="preserve">- </w:t>
+      </w:r>
+      <w:r>
+        <w:t xml:space="preserve">BCN FC 2-D : </w:t>
+      </w:r>
+      <w:r>
+        <w:rPr>
+          <w:rFonts w:hint="eastAsia"/>
+        </w:rPr>
+        <w:t>열출력 제대로 가시화됨</w:t>
+      </w:r>
+    </w:p>
+    <w:p/>
+    <w:p>
       <w:pPr>
-        <w:rPr>
-          <w:rFonts w:hint="eastAsia"/>
-        </w:rPr>
+        <w:pStyle w:val="2"/>
       </w:pPr>
       <w:r>
-        <w:rPr>
-          <w:rFonts w:hint="eastAsia"/>
-        </w:rPr>
+        <w:t xml:space="preserve">220725 01 </w:t>
+      </w:r>
+      <w:r>
+        <w:t>3</w:t>
+      </w:r>
+      <w:r>
+        <w:t>D/Int. Err.</w:t>
+      </w:r>
+    </w:p>
+    <w:p>
+      <w:r>
+        <w:rPr>
+          <w:rFonts w:hint="eastAsia"/>
+        </w:rPr>
+        <w:t>0</w:t>
+      </w:r>
+      <w:r>
+        <w:t xml:space="preserve">1. </w:t>
+      </w:r>
+      <w:r>
+        <w:rPr>
+          <w:rFonts w:hint="eastAsia"/>
+        </w:rPr>
+        <w:t>변경</w:t>
+      </w:r>
+    </w:p>
+    <w:p>
+      <w:r>
         <w:t xml:space="preserve"> </w:t>
       </w:r>
       <w:r>
         <w:t xml:space="preserve">- </w:t>
       </w:r>
       <w:r>
-        <w:t xml:space="preserve">BCN FC 2-D : </w:t>
-      </w:r>
-      <w:r>
-        <w:rPr>
-          <w:rFonts w:hint="eastAsia"/>
-        </w:rPr>
-        <w:t>열출력 제대로 가시화됨</w:t>
+        <w:rPr>
+          <w:rFonts w:hint="eastAsia"/>
+        </w:rPr>
+        <w:t xml:space="preserve">이름 </w:t>
+      </w:r>
+      <w:r>
+        <w:t>: &lt;xyz/ax max/rms&gt;</w:t>
+      </w:r>
+      <w:r>
+        <w:t>, &lt;xyz tot max/rms&gt;</w:t>
+      </w:r>
+    </w:p>
+    <w:p>
+      <w:pPr>
+        <w:rPr>
+          <w:rFonts w:hint="eastAsia"/>
+        </w:rPr>
+      </w:pPr>
+      <w:r>
+        <w:t xml:space="preserve"> </w:t>
+      </w:r>
+      <w:r>
+        <w:t xml:space="preserve">- [CAL : pow err 3D] : &lt;err tot max/rms&gt; </w:t>
+      </w:r>
+      <w:r>
+        <w:rPr>
+          <w:rFonts w:hint="eastAsia"/>
+        </w:rPr>
+        <w:t>계산</w:t>
+      </w:r>
+    </w:p>
+    <w:p>
+      <w:r>
+        <w:rPr>
+          <w:rFonts w:hint="eastAsia"/>
+        </w:rPr>
+        <w:t xml:space="preserve"> </w:t>
+      </w:r>
+      <w:r>
+        <w:t xml:space="preserve">- </w:t>
+      </w:r>
+      <w:r>
+        <w:rPr>
+          <w:rFonts w:hint="eastAsia"/>
+        </w:rPr>
+        <w:t xml:space="preserve">추가 </w:t>
+      </w:r>
+      <w:r>
+        <w:t xml:space="preserve">: </w:t>
+      </w:r>
+      <w:r>
+        <w:t>&lt;xy max/rms&gt;</w:t>
+      </w:r>
+    </w:p>
+    <w:p/>
+    <w:p>
+      <w:pPr>
+        <w:rPr>
+          <w:rFonts w:hint="eastAsia"/>
+          <w:b/>
+        </w:rPr>
+      </w:pPr>
+      <w:r>
+        <w:rPr>
+          <w:rFonts w:hint="eastAsia"/>
+          <w:b/>
+          <w:color w:val="FF0000"/>
+        </w:rPr>
+        <w:t>*</w:t>
+      </w:r>
+      <w:r>
+        <w:rPr>
+          <w:b/>
+          <w:color w:val="FF0000"/>
+        </w:rPr>
+        <w:t xml:space="preserve"> </w:t>
+      </w:r>
+      <w:r>
+        <w:rPr>
+          <w:rFonts w:hint="eastAsia"/>
+          <w:b/>
+          <w:color w:val="FF0000"/>
+        </w:rPr>
+        <w:t>검증</w:t>
+      </w:r>
+    </w:p>
+    <w:p>
+      <w:r>
+        <w:rPr>
+          <w:rFonts w:hint="eastAsia"/>
+        </w:rPr>
+        <w:t xml:space="preserve"> </w:t>
+      </w:r>
+      <w:r>
+        <w:t xml:space="preserve">- BCN FC 3-D : </w:t>
+      </w:r>
+      <w:r>
+        <w:rPr>
+          <w:rFonts w:hint="eastAsia"/>
+        </w:rPr>
+        <w:t>계산 결과 동일함</w:t>
+      </w:r>
+      <w:bookmarkStart w:id="4" w:name="_GoBack"/>
+      <w:bookmarkEnd w:id="4"/>
+    </w:p>
+    <w:p>
+      <w:pPr>
+        <w:rPr>
+          <w:rFonts w:hint="eastAsia"/>
+        </w:rPr>
+      </w:pPr>
+    </w:p>
+    <w:p>
+      <w:pPr>
+        <w:pStyle w:val="2"/>
+      </w:pPr>
+      <w:r>
+        <w:t xml:space="preserve">220725 02 </w:t>
+      </w:r>
+      <w:r>
+        <w:t>A</w:t>
+      </w:r>
+      <w:r>
+        <w:t>BS</w:t>
+      </w:r>
+      <w:r>
+        <w:t>/R</w:t>
+      </w:r>
+      <w:r>
+        <w:t>EL</w:t>
+      </w:r>
+      <w:r>
+        <w:t xml:space="preserve"> Err.</w:t>
+      </w:r>
+    </w:p>
+    <w:p>
+      <w:r>
+        <w:rPr>
+          <w:rFonts w:hint="eastAsia"/>
+        </w:rPr>
+        <w:t>0</w:t>
+      </w:r>
+      <w:r>
+        <w:t xml:space="preserve">1. </w:t>
+      </w:r>
+      <w:r>
+        <w:rPr>
+          <w:rFonts w:hint="eastAsia"/>
+        </w:rPr>
+        <w:t>변경</w:t>
+      </w:r>
+    </w:p>
+    <w:p>
+      <w:r>
+        <w:rPr>
+          <w:rFonts w:hint="eastAsia"/>
+        </w:rPr>
+        <w:t xml:space="preserve"> </w:t>
+      </w:r>
+      <w:r>
+        <w:t xml:space="preserve">- </w:t>
+      </w:r>
+      <w:r>
+        <w:rPr>
+          <w:rFonts w:hint="eastAsia"/>
+        </w:rPr>
+        <w:t xml:space="preserve">제거 </w:t>
+      </w:r>
+      <w:r>
+        <w:t>: &lt;l rel&gt;</w:t>
+      </w:r>
+    </w:p>
+    <w:p>
+      <w:pPr>
+        <w:rPr>
+          <w:rFonts w:hint="eastAsia"/>
+        </w:rPr>
+      </w:pPr>
+      <w:r>
+        <w:rPr>
+          <w:rFonts w:hint="eastAsia"/>
+        </w:rPr>
+        <w:t xml:space="preserve"> </w:t>
+      </w:r>
+      <w:r>
+        <w:t xml:space="preserve">- </w:t>
+      </w:r>
+      <w:r>
+        <w:rPr>
+          <w:rFonts w:hint="eastAsia"/>
+        </w:rPr>
+        <w:t xml:space="preserve">추가 </w:t>
+      </w:r>
+      <w:r>
+        <w:t>: &lt;ERRABS, ERRREL&gt;</w:t>
+      </w:r>
+    </w:p>
+    <w:p>
+      <w:r>
+        <w:rPr>
+          <w:rFonts w:hint="eastAsia"/>
+        </w:rPr>
+        <w:t xml:space="preserve"> </w:t>
+      </w:r>
+      <w:r>
+        <w:t xml:space="preserve">- ABS/REL </w:t>
+      </w:r>
+      <w:r>
+        <w:rPr>
+          <w:rFonts w:hint="eastAsia"/>
+        </w:rPr>
+        <w:t xml:space="preserve">추가 </w:t>
+      </w:r>
+      <w:r>
+        <w:t>: &lt;pow err&gt;</w:t>
+      </w:r>
+    </w:p>
+    <w:p/>
+    <w:p>
+      <w:r>
+        <w:t xml:space="preserve">02. </w:t>
+      </w:r>
+      <w:r>
+        <w:rPr>
+          <w:rFonts w:hint="eastAsia"/>
+        </w:rPr>
+        <w:t xml:space="preserve">변경 </w:t>
+      </w:r>
+      <w:r>
+        <w:t>:</w:t>
+      </w:r>
+      <w:r>
+        <w:t xml:space="preserve"> </w:t>
+      </w:r>
+      <w:r>
+        <w:rPr>
+          <w:rFonts w:hint="eastAsia"/>
+        </w:rPr>
+        <w:t>반응도 오차</w:t>
+      </w:r>
+    </w:p>
+    <w:p>
+      <w:pPr>
+        <w:rPr>
+          <w:rFonts w:hint="eastAsia"/>
+        </w:rPr>
+      </w:pPr>
+      <w:r>
+        <w:rPr>
+          <w:rFonts w:hint="eastAsia"/>
+        </w:rPr>
+        <w:t xml:space="preserve"> </w:t>
+      </w:r>
+      <w:r>
+        <w:t xml:space="preserve">- </w:t>
+      </w:r>
+      <w:r>
+        <w:rPr>
+          <w:rFonts w:hint="eastAsia"/>
+        </w:rPr>
+        <w:t xml:space="preserve">추가 </w:t>
+      </w:r>
+      <w:r>
+        <w:t>: &lt;keff&gt;</w:t>
       </w:r>
     </w:p>
     <w:sectPr>
@@ -2109,7 +2408,7 @@
 </file>
 
 <file path=customXml/itemProps1.xml><?xml version="1.0" encoding="utf-8"?>
-<ds:datastoreItem xmlns:ds="http://schemas.openxmlformats.org/officeDocument/2006/customXml" ds:itemID="{7DBC5FEB-AC1A-4CE2-91BB-0BFA32C0F54A}">
+<ds:datastoreItem xmlns:ds="http://schemas.openxmlformats.org/officeDocument/2006/customXml" ds:itemID="{CB46B128-733F-4329-B3DC-DA449E1CFC78}">
   <ds:schemaRefs>
     <ds:schemaRef ds:uri="http://schemas.openxmlformats.org/officeDocument/2006/bibliography"/>
   </ds:schemaRefs>

</xml_diff>

<commit_message>
220725 02 ABS/REL Err.
</commit_message>
<xml_diff>
--- a/plotRNSS Ver.docx
+++ b/plotRNSS Ver.docx
@@ -52,7 +52,7 @@
           <w:r>
             <w:fldChar w:fldCharType="separate"/>
           </w:r>
-          <w:hyperlink w:anchor="_Toc108629830" w:history="1">
+          <w:hyperlink w:anchor="_Toc109657962" w:history="1">
             <w:r>
               <w:rPr>
                 <w:rStyle w:val="a8"/>
@@ -79,7 +79,7 @@
                 <w:noProof/>
                 <w:webHidden/>
               </w:rPr>
-              <w:instrText xml:space="preserve"> PAGEREF _Toc108629830 \h </w:instrText>
+              <w:instrText xml:space="preserve"> PAGEREF _Toc109657962 \h </w:instrText>
             </w:r>
             <w:r>
               <w:rPr>
@@ -122,7 +122,7 @@
               <w:szCs w:val="22"/>
             </w:rPr>
           </w:pPr>
-          <w:hyperlink w:anchor="_Toc108629831" w:history="1">
+          <w:hyperlink w:anchor="_Toc109657963" w:history="1">
             <w:r>
               <w:rPr>
                 <w:rStyle w:val="a8"/>
@@ -149,7 +149,7 @@
                 <w:noProof/>
                 <w:webHidden/>
               </w:rPr>
-              <w:instrText xml:space="preserve"> PAGEREF _Toc108629831 \h </w:instrText>
+              <w:instrText xml:space="preserve"> PAGEREF _Toc109657963 \h </w:instrText>
             </w:r>
             <w:r>
               <w:rPr>
@@ -192,7 +192,7 @@
               <w:szCs w:val="22"/>
             </w:rPr>
           </w:pPr>
-          <w:hyperlink w:anchor="_Toc108629832" w:history="1">
+          <w:hyperlink w:anchor="_Toc109657964" w:history="1">
             <w:r>
               <w:rPr>
                 <w:rStyle w:val="a8"/>
@@ -219,7 +219,7 @@
                 <w:noProof/>
                 <w:webHidden/>
               </w:rPr>
-              <w:instrText xml:space="preserve"> PAGEREF _Toc108629832 \h </w:instrText>
+              <w:instrText xml:space="preserve"> PAGEREF _Toc109657964 \h </w:instrText>
             </w:r>
             <w:r>
               <w:rPr>
@@ -262,7 +262,7 @@
               <w:szCs w:val="22"/>
             </w:rPr>
           </w:pPr>
-          <w:hyperlink w:anchor="_Toc108629833" w:history="1">
+          <w:hyperlink w:anchor="_Toc109657965" w:history="1">
             <w:r>
               <w:rPr>
                 <w:rStyle w:val="a8"/>
@@ -289,7 +289,147 @@
                 <w:noProof/>
                 <w:webHidden/>
               </w:rPr>
-              <w:instrText xml:space="preserve"> PAGEREF _Toc108629833 \h </w:instrText>
+              <w:instrText xml:space="preserve"> PAGEREF _Toc109657965 \h </w:instrText>
+            </w:r>
+            <w:r>
+              <w:rPr>
+                <w:noProof/>
+                <w:webHidden/>
+              </w:rPr>
+            </w:r>
+            <w:r>
+              <w:rPr>
+                <w:noProof/>
+                <w:webHidden/>
+              </w:rPr>
+              <w:fldChar w:fldCharType="separate"/>
+            </w:r>
+            <w:r>
+              <w:rPr>
+                <w:noProof/>
+                <w:webHidden/>
+              </w:rPr>
+              <w:t>3</w:t>
+            </w:r>
+            <w:r>
+              <w:rPr>
+                <w:noProof/>
+                <w:webHidden/>
+              </w:rPr>
+              <w:fldChar w:fldCharType="end"/>
+            </w:r>
+          </w:hyperlink>
+        </w:p>
+        <w:p>
+          <w:pPr>
+            <w:pStyle w:val="10"/>
+            <w:tabs>
+              <w:tab w:val="right" w:leader="dot" w:pos="9016"/>
+            </w:tabs>
+            <w:rPr>
+              <w:rFonts w:asciiTheme="minorHAnsi" w:eastAsiaTheme="minorEastAsia" w:hAnsiTheme="minorHAnsi"/>
+              <w:noProof/>
+              <w:szCs w:val="22"/>
+            </w:rPr>
+          </w:pPr>
+          <w:hyperlink w:anchor="_Toc109657966" w:history="1">
+            <w:r>
+              <w:rPr>
+                <w:rStyle w:val="a8"/>
+                <w:noProof/>
+              </w:rPr>
+              <w:t>220725 01 3D/Int. Err.</w:t>
+            </w:r>
+            <w:r>
+              <w:rPr>
+                <w:noProof/>
+                <w:webHidden/>
+              </w:rPr>
+              <w:tab/>
+            </w:r>
+            <w:r>
+              <w:rPr>
+                <w:noProof/>
+                <w:webHidden/>
+              </w:rPr>
+              <w:fldChar w:fldCharType="begin"/>
+            </w:r>
+            <w:r>
+              <w:rPr>
+                <w:noProof/>
+                <w:webHidden/>
+              </w:rPr>
+              <w:instrText xml:space="preserve"> PAGEREF _Toc109657966 \h </w:instrText>
+            </w:r>
+            <w:r>
+              <w:rPr>
+                <w:noProof/>
+                <w:webHidden/>
+              </w:rPr>
+            </w:r>
+            <w:r>
+              <w:rPr>
+                <w:noProof/>
+                <w:webHidden/>
+              </w:rPr>
+              <w:fldChar w:fldCharType="separate"/>
+            </w:r>
+            <w:r>
+              <w:rPr>
+                <w:noProof/>
+                <w:webHidden/>
+              </w:rPr>
+              <w:t>3</w:t>
+            </w:r>
+            <w:r>
+              <w:rPr>
+                <w:noProof/>
+                <w:webHidden/>
+              </w:rPr>
+              <w:fldChar w:fldCharType="end"/>
+            </w:r>
+          </w:hyperlink>
+        </w:p>
+        <w:p>
+          <w:pPr>
+            <w:pStyle w:val="10"/>
+            <w:tabs>
+              <w:tab w:val="right" w:leader="dot" w:pos="9016"/>
+            </w:tabs>
+            <w:rPr>
+              <w:rFonts w:asciiTheme="minorHAnsi" w:eastAsiaTheme="minorEastAsia" w:hAnsiTheme="minorHAnsi"/>
+              <w:noProof/>
+              <w:szCs w:val="22"/>
+            </w:rPr>
+          </w:pPr>
+          <w:hyperlink w:anchor="_Toc109657967" w:history="1">
+            <w:r>
+              <w:rPr>
+                <w:rStyle w:val="a8"/>
+                <w:noProof/>
+              </w:rPr>
+              <w:t>220725 02 ABS/REL Err.</w:t>
+            </w:r>
+            <w:r>
+              <w:rPr>
+                <w:noProof/>
+                <w:webHidden/>
+              </w:rPr>
+              <w:tab/>
+            </w:r>
+            <w:r>
+              <w:rPr>
+                <w:noProof/>
+                <w:webHidden/>
+              </w:rPr>
+              <w:fldChar w:fldCharType="begin"/>
+            </w:r>
+            <w:r>
+              <w:rPr>
+                <w:noProof/>
+                <w:webHidden/>
+              </w:rPr>
+              <w:instrText xml:space="preserve"> PAGEREF _Toc109657967 \h </w:instrText>
             </w:r>
             <w:r>
               <w:rPr>
@@ -349,7 +489,7 @@
       <w:pPr>
         <w:pStyle w:val="1"/>
       </w:pPr>
-      <w:bookmarkStart w:id="0" w:name="_Toc108629830"/>
+      <w:bookmarkStart w:id="0" w:name="_Toc109657962"/>
       <w:r>
         <w:lastRenderedPageBreak/>
         <w:t>220331 Init.</w:t>
@@ -496,7 +636,7 @@
       <w:pPr>
         <w:pStyle w:val="1"/>
       </w:pPr>
-      <w:bookmarkStart w:id="1" w:name="_Toc108629831"/>
+      <w:bookmarkStart w:id="1" w:name="_Toc109657963"/>
       <w:r>
         <w:rPr>
           <w:rFonts w:hint="eastAsia"/>
@@ -655,7 +795,7 @@
       <w:pPr>
         <w:pStyle w:val="1"/>
       </w:pPr>
-      <w:bookmarkStart w:id="2" w:name="_Toc108629832"/>
+      <w:bookmarkStart w:id="2" w:name="_Toc109657964"/>
       <w:r>
         <w:t>220621</w:t>
       </w:r>
@@ -794,7 +934,7 @@
       <w:pPr>
         <w:pStyle w:val="1"/>
       </w:pPr>
-      <w:bookmarkStart w:id="3" w:name="_Toc108629833"/>
+      <w:bookmarkStart w:id="3" w:name="_Toc109657965"/>
       <w:r>
         <w:lastRenderedPageBreak/>
         <w:t>220713</w:t>
@@ -924,8 +1064,9 @@
     <w:p/>
     <w:p>
       <w:pPr>
-        <w:pStyle w:val="2"/>
+        <w:pStyle w:val="1"/>
       </w:pPr>
+      <w:bookmarkStart w:id="4" w:name="_Toc109657966"/>
       <w:r>
         <w:t xml:space="preserve">220725 01 </w:t>
       </w:r>
@@ -935,6 +1076,7 @@
       <w:r>
         <w:t>D/Int. Err.</w:t>
       </w:r>
+      <w:bookmarkEnd w:id="4"/>
     </w:p>
     <w:p>
       <w:r>
@@ -955,6 +1097,37 @@
     </w:p>
     <w:p>
       <w:r>
+        <w:t xml:space="preserve"> - </w:t>
+      </w:r>
+      <w:r>
+        <w:rPr>
+          <w:rFonts w:hint="eastAsia"/>
+        </w:rPr>
+        <w:t xml:space="preserve">이름 </w:t>
+      </w:r>
+      <w:r>
+        <w:t>: &lt;xyz/ax max/rms&gt;</w:t>
+      </w:r>
+      <w:r>
+        <w:t>, &lt;xyz tot max/rms&gt;</w:t>
+      </w:r>
+    </w:p>
+    <w:p>
+      <w:r>
+        <w:t xml:space="preserve"> - [CAL : pow err 3D] : &lt;err tot max/rms&gt; </w:t>
+      </w:r>
+      <w:r>
+        <w:rPr>
+          <w:rFonts w:hint="eastAsia"/>
+        </w:rPr>
+        <w:t>계산</w:t>
+      </w:r>
+    </w:p>
+    <w:p>
+      <w:r>
+        <w:rPr>
+          <w:rFonts w:hint="eastAsia"/>
+        </w:rPr>
         <w:t xml:space="preserve"> </w:t>
       </w:r>
       <w:r>
@@ -964,62 +1137,19 @@
         <w:rPr>
           <w:rFonts w:hint="eastAsia"/>
         </w:rPr>
-        <w:t xml:space="preserve">이름 </w:t>
-      </w:r>
-      <w:r>
-        <w:t>: &lt;xyz/ax max/rms&gt;</w:t>
-      </w:r>
-      <w:r>
-        <w:t>, &lt;xyz tot max/rms&gt;</w:t>
-      </w:r>
-    </w:p>
+        <w:t xml:space="preserve">추가 </w:t>
+      </w:r>
+      <w:r>
+        <w:t xml:space="preserve">: </w:t>
+      </w:r>
+      <w:r>
+        <w:t>&lt;xy max/rms&gt;</w:t>
+      </w:r>
+    </w:p>
+    <w:p/>
     <w:p>
       <w:pPr>
         <w:rPr>
-          <w:rFonts w:hint="eastAsia"/>
-        </w:rPr>
-      </w:pPr>
-      <w:r>
-        <w:t xml:space="preserve"> </w:t>
-      </w:r>
-      <w:r>
-        <w:t xml:space="preserve">- [CAL : pow err 3D] : &lt;err tot max/rms&gt; </w:t>
-      </w:r>
-      <w:r>
-        <w:rPr>
-          <w:rFonts w:hint="eastAsia"/>
-        </w:rPr>
-        <w:t>계산</w:t>
-      </w:r>
-    </w:p>
-    <w:p>
-      <w:r>
-        <w:rPr>
-          <w:rFonts w:hint="eastAsia"/>
-        </w:rPr>
-        <w:t xml:space="preserve"> </w:t>
-      </w:r>
-      <w:r>
-        <w:t xml:space="preserve">- </w:t>
-      </w:r>
-      <w:r>
-        <w:rPr>
-          <w:rFonts w:hint="eastAsia"/>
-        </w:rPr>
-        <w:t xml:space="preserve">추가 </w:t>
-      </w:r>
-      <w:r>
-        <w:t xml:space="preserve">: </w:t>
-      </w:r>
-      <w:r>
-        <w:t>&lt;xy max/rms&gt;</w:t>
-      </w:r>
-    </w:p>
-    <w:p/>
-    <w:p>
-      <w:pPr>
-        <w:rPr>
-          <w:rFonts w:hint="eastAsia"/>
           <w:b/>
         </w:rPr>
       </w:pPr>
@@ -1063,74 +1193,192 @@
         </w:rPr>
         <w:t>계산 결과 동일함</w:t>
       </w:r>
-      <w:bookmarkStart w:id="4" w:name="_GoBack"/>
-      <w:bookmarkEnd w:id="4"/>
-    </w:p>
+    </w:p>
+    <w:p/>
     <w:p>
       <w:pPr>
-        <w:rPr>
-          <w:rFonts w:hint="eastAsia"/>
-        </w:rPr>
+        <w:pStyle w:val="1"/>
       </w:pPr>
-    </w:p>
+      <w:bookmarkStart w:id="5" w:name="_Toc109657967"/>
+      <w:r>
+        <w:t xml:space="preserve">220725 02 </w:t>
+      </w:r>
+      <w:r>
+        <w:t>A</w:t>
+      </w:r>
+      <w:r>
+        <w:t>BS</w:t>
+      </w:r>
+      <w:r>
+        <w:t>/R</w:t>
+      </w:r>
+      <w:r>
+        <w:t>EL</w:t>
+      </w:r>
+      <w:r>
+        <w:t xml:space="preserve"> Err.</w:t>
+      </w:r>
+      <w:bookmarkEnd w:id="5"/>
+    </w:p>
+    <w:p>
+      <w:r>
+        <w:rPr>
+          <w:rFonts w:hint="eastAsia"/>
+        </w:rPr>
+        <w:t>0</w:t>
+      </w:r>
+      <w:r>
+        <w:t xml:space="preserve">1. </w:t>
+      </w:r>
+      <w:r>
+        <w:rPr>
+          <w:rFonts w:hint="eastAsia"/>
+        </w:rPr>
+        <w:t>변경</w:t>
+      </w:r>
+    </w:p>
+    <w:p>
+      <w:r>
+        <w:rPr>
+          <w:rFonts w:hint="eastAsia"/>
+        </w:rPr>
+        <w:t xml:space="preserve"> </w:t>
+      </w:r>
+      <w:r>
+        <w:t xml:space="preserve">- </w:t>
+      </w:r>
+      <w:r>
+        <w:rPr>
+          <w:rFonts w:hint="eastAsia"/>
+        </w:rPr>
+        <w:t xml:space="preserve">제거 </w:t>
+      </w:r>
+      <w:r>
+        <w:t>: &lt;l rel&gt;</w:t>
+      </w:r>
+    </w:p>
+    <w:p>
+      <w:r>
+        <w:rPr>
+          <w:rFonts w:hint="eastAsia"/>
+        </w:rPr>
+        <w:t xml:space="preserve"> </w:t>
+      </w:r>
+      <w:r>
+        <w:t xml:space="preserve">- </w:t>
+      </w:r>
+      <w:r>
+        <w:rPr>
+          <w:rFonts w:hint="eastAsia"/>
+        </w:rPr>
+        <w:t xml:space="preserve">추가 </w:t>
+      </w:r>
+      <w:r>
+        <w:t>: &lt;ERRABS, ERRREL&gt;</w:t>
+      </w:r>
+      <w:r>
+        <w:t>, &lt;n</w:t>
+      </w:r>
+      <w:r>
+        <w:t xml:space="preserve"> </w:t>
+      </w:r>
+      <w:r>
+        <w:t>err&gt;</w:t>
+      </w:r>
+    </w:p>
+    <w:p>
+      <w:r>
+        <w:rPr>
+          <w:rFonts w:hint="eastAsia"/>
+        </w:rPr>
+        <w:t xml:space="preserve"> </w:t>
+      </w:r>
+      <w:r>
+        <w:t xml:space="preserve">- ABS/REL </w:t>
+      </w:r>
+      <w:r>
+        <w:rPr>
+          <w:rFonts w:hint="eastAsia"/>
+        </w:rPr>
+        <w:t xml:space="preserve">추가 </w:t>
+      </w:r>
+      <w:r>
+        <w:t>: &lt;pow err&gt;</w:t>
+      </w:r>
+    </w:p>
+    <w:p/>
+    <w:p>
+      <w:r>
+        <w:t xml:space="preserve">02. </w:t>
+      </w:r>
+      <w:r>
+        <w:rPr>
+          <w:rFonts w:hint="eastAsia"/>
+        </w:rPr>
+        <w:t xml:space="preserve">변경 </w:t>
+      </w:r>
+      <w:r>
+        <w:t>:</w:t>
+      </w:r>
+      <w:r>
+        <w:t xml:space="preserve"> </w:t>
+      </w:r>
+      <w:r>
+        <w:rPr>
+          <w:rFonts w:hint="eastAsia"/>
+        </w:rPr>
+        <w:t>반응도 오차</w:t>
+      </w:r>
+    </w:p>
+    <w:p>
+      <w:r>
+        <w:rPr>
+          <w:rFonts w:hint="eastAsia"/>
+        </w:rPr>
+        <w:t xml:space="preserve"> </w:t>
+      </w:r>
+      <w:r>
+        <w:t xml:space="preserve">- </w:t>
+      </w:r>
+      <w:r>
+        <w:rPr>
+          <w:rFonts w:hint="eastAsia"/>
+        </w:rPr>
+        <w:t xml:space="preserve">추가 </w:t>
+      </w:r>
+      <w:r>
+        <w:t>: &lt;keff&gt;</w:t>
+      </w:r>
+    </w:p>
+    <w:p/>
     <w:p>
       <w:pPr>
-        <w:pStyle w:val="2"/>
+        <w:rPr>
+          <w:b/>
+        </w:rPr>
       </w:pPr>
       <w:r>
-        <w:t xml:space="preserve">220725 02 </w:t>
-      </w:r>
-      <w:r>
-        <w:t>A</w:t>
-      </w:r>
-      <w:r>
-        <w:t>BS</w:t>
-      </w:r>
-      <w:r>
-        <w:t>/R</w:t>
-      </w:r>
-      <w:r>
-        <w:t>EL</w:t>
-      </w:r>
-      <w:r>
-        <w:t xml:space="preserve"> Err.</w:t>
-      </w:r>
-    </w:p>
-    <w:p>
-      <w:r>
-        <w:rPr>
-          <w:rFonts w:hint="eastAsia"/>
-        </w:rPr>
-        <w:t>0</w:t>
-      </w:r>
-      <w:r>
-        <w:t xml:space="preserve">1. </w:t>
-      </w:r>
-      <w:r>
-        <w:rPr>
-          <w:rFonts w:hint="eastAsia"/>
-        </w:rPr>
-        <w:t>변경</w:t>
-      </w:r>
-    </w:p>
-    <w:p>
-      <w:r>
-        <w:rPr>
-          <w:rFonts w:hint="eastAsia"/>
-        </w:rPr>
-        <w:t xml:space="preserve"> </w:t>
-      </w:r>
-      <w:r>
-        <w:t xml:space="preserve">- </w:t>
-      </w:r>
-      <w:r>
-        <w:rPr>
-          <w:rFonts w:hint="eastAsia"/>
-        </w:rPr>
-        <w:t xml:space="preserve">제거 </w:t>
-      </w:r>
-      <w:r>
-        <w:t>: &lt;l rel&gt;</w:t>
+        <w:rPr>
+          <w:rFonts w:hint="eastAsia"/>
+          <w:b/>
+          <w:color w:val="FF0000"/>
+        </w:rPr>
+        <w:t>*</w:t>
+      </w:r>
+      <w:r>
+        <w:rPr>
+          <w:b/>
+          <w:color w:val="FF0000"/>
+        </w:rPr>
+        <w:t xml:space="preserve"> </w:t>
+      </w:r>
+      <w:r>
+        <w:rPr>
+          <w:rFonts w:hint="eastAsia"/>
+          <w:b/>
+          <w:color w:val="FF0000"/>
+        </w:rPr>
+        <w:t>검증</w:t>
       </w:r>
     </w:p>
     <w:p>
@@ -1146,86 +1394,16 @@
         <w:t xml:space="preserve"> </w:t>
       </w:r>
       <w:r>
-        <w:t xml:space="preserve">- </w:t>
-      </w:r>
-      <w:r>
-        <w:rPr>
-          <w:rFonts w:hint="eastAsia"/>
-        </w:rPr>
-        <w:t xml:space="preserve">추가 </w:t>
-      </w:r>
-      <w:r>
-        <w:t>: &lt;ERRABS, ERRREL&gt;</w:t>
-      </w:r>
-    </w:p>
-    <w:p>
-      <w:r>
-        <w:rPr>
-          <w:rFonts w:hint="eastAsia"/>
-        </w:rPr>
-        <w:t xml:space="preserve"> </w:t>
-      </w:r>
-      <w:r>
-        <w:t xml:space="preserve">- ABS/REL </w:t>
-      </w:r>
-      <w:r>
-        <w:rPr>
-          <w:rFonts w:hint="eastAsia"/>
-        </w:rPr>
-        <w:t xml:space="preserve">추가 </w:t>
-      </w:r>
-      <w:r>
-        <w:t>: &lt;pow err&gt;</w:t>
-      </w:r>
-    </w:p>
-    <w:p/>
-    <w:p>
-      <w:r>
-        <w:t xml:space="preserve">02. </w:t>
-      </w:r>
-      <w:r>
-        <w:rPr>
-          <w:rFonts w:hint="eastAsia"/>
-        </w:rPr>
-        <w:t xml:space="preserve">변경 </w:t>
-      </w:r>
-      <w:r>
-        <w:t>:</w:t>
-      </w:r>
-      <w:r>
-        <w:t xml:space="preserve"> </w:t>
-      </w:r>
-      <w:r>
-        <w:rPr>
-          <w:rFonts w:hint="eastAsia"/>
-        </w:rPr>
-        <w:t>반응도 오차</w:t>
-      </w:r>
-    </w:p>
-    <w:p>
-      <w:pPr>
-        <w:rPr>
-          <w:rFonts w:hint="eastAsia"/>
-        </w:rPr>
-      </w:pPr>
-      <w:r>
-        <w:rPr>
-          <w:rFonts w:hint="eastAsia"/>
-        </w:rPr>
-        <w:t xml:space="preserve"> </w:t>
-      </w:r>
-      <w:r>
-        <w:t xml:space="preserve">- </w:t>
-      </w:r>
-      <w:r>
-        <w:rPr>
-          <w:rFonts w:hint="eastAsia"/>
-        </w:rPr>
-        <w:t xml:space="preserve">추가 </w:t>
-      </w:r>
-      <w:r>
-        <w:t>: &lt;keff&gt;</w:t>
-      </w:r>
+        <w:t xml:space="preserve">- BCN FC 3-D : </w:t>
+      </w:r>
+      <w:r>
+        <w:rPr>
+          <w:rFonts w:hint="eastAsia"/>
+        </w:rPr>
+        <w:t>계산 결과 동일함</w:t>
+      </w:r>
+      <w:bookmarkStart w:id="6" w:name="_GoBack"/>
+      <w:bookmarkEnd w:id="6"/>
     </w:p>
     <w:sectPr>
       <w:headerReference w:type="default" r:id="rId8"/>
@@ -1721,7 +1899,7 @@
   <w:style w:type="paragraph" w:default="1" w:styleId="a">
     <w:name w:val="Normal"/>
     <w:qFormat/>
-    <w:rsid w:val="003A1155"/>
+    <w:rsid w:val="00BE2962"/>
     <w:pPr>
       <w:widowControl w:val="0"/>
       <w:wordWrap w:val="0"/>
@@ -2408,7 +2586,7 @@
 </file>
 
 <file path=customXml/itemProps1.xml><?xml version="1.0" encoding="utf-8"?>
-<ds:datastoreItem xmlns:ds="http://schemas.openxmlformats.org/officeDocument/2006/customXml" ds:itemID="{CB46B128-733F-4329-B3DC-DA449E1CFC78}">
+<ds:datastoreItem xmlns:ds="http://schemas.openxmlformats.org/officeDocument/2006/customXml" ds:itemID="{050F2DC6-8480-4339-9FF6-B449827E7C74}">
   <ds:schemaRefs>
     <ds:schemaRef ds:uri="http://schemas.openxmlformats.org/officeDocument/2006/bibliography"/>
   </ds:schemaRefs>

</xml_diff>

<commit_message>
221117 01 Edit Err.
</commit_message>
<xml_diff>
--- a/plotRNSS Ver.docx
+++ b/plotRNSS Ver.docx
@@ -2495,44 +2495,214 @@
         <w:t>2</w:t>
       </w:r>
       <w:r>
-        <w:t>21109 01 Change</w:t>
-      </w:r>
-    </w:p>
+        <w:t>211</w:t>
+      </w:r>
+      <w:r>
+        <w:t>17</w:t>
+      </w:r>
+      <w:r>
+        <w:t xml:space="preserve"> 01 </w:t>
+      </w:r>
+      <w:r>
+        <w:t>Edit Err</w:t>
+      </w:r>
+    </w:p>
+    <w:p>
+      <w:r>
+        <w:rPr>
+          <w:rFonts w:hint="eastAsia"/>
+        </w:rPr>
+        <w:t>0</w:t>
+      </w:r>
+      <w:r>
+        <w:t xml:space="preserve">1. </w:t>
+      </w:r>
+      <w:r>
+        <w:rPr>
+          <w:rFonts w:hint="eastAsia"/>
+        </w:rPr>
+        <w:t>변경</w:t>
+      </w:r>
+      <w:r>
+        <w:rPr>
+          <w:rFonts w:hint="eastAsia"/>
+        </w:rPr>
+        <w:t xml:space="preserve"> </w:t>
+      </w:r>
+      <w:r>
+        <w:t xml:space="preserve">: </w:t>
+      </w:r>
+      <w:r>
+        <w:t>[READ : bench]</w:t>
+      </w:r>
+    </w:p>
+    <w:p/>
+    <w:p>
+      <w:r>
+        <w:rPr>
+          <w:rFonts w:hint="eastAsia"/>
+        </w:rPr>
+        <w:t>0</w:t>
+      </w:r>
+      <w:r>
+        <w:t xml:space="preserve">2. </w:t>
+      </w:r>
+      <w:r>
+        <w:rPr>
+          <w:rFonts w:hint="eastAsia"/>
+        </w:rPr>
+        <w:t>변경</w:t>
+      </w:r>
+    </w:p>
+    <w:p>
+      <w:r>
+        <w:rPr>
+          <w:rFonts w:hint="eastAsia"/>
+        </w:rPr>
+        <w:t xml:space="preserve"> </w:t>
+      </w:r>
+      <w:r>
+        <w:t xml:space="preserve">- </w:t>
+      </w:r>
+      <w:r>
+        <w:rPr>
+          <w:rFonts w:hint="eastAsia"/>
+        </w:rPr>
+        <w:t xml:space="preserve">추가 </w:t>
+      </w:r>
+      <w:r>
+        <w:t>: &lt;l edit</w:t>
+      </w:r>
+      <w:r>
+        <w:t>, d rho</w:t>
+      </w:r>
+      <w:r>
+        <w:t>, l norm</w:t>
+      </w:r>
+      <w:r>
+        <w:t>&gt;</w:t>
+      </w:r>
+      <w:r>
+        <w:t>, [FIN : inp]</w:t>
+      </w:r>
+    </w:p>
+    <w:p>
+      <w:r>
+        <w:rPr>
+          <w:rFonts w:hint="eastAsia"/>
+        </w:rPr>
+        <w:t xml:space="preserve"> </w:t>
+      </w:r>
+      <w:r>
+        <w:t xml:space="preserve">- </w:t>
+      </w:r>
+      <w:r>
+        <w:t>[READ : RNSS] : &lt;izp&gt;</w:t>
+      </w:r>
+      <w:r>
+        <w:rPr>
+          <w:rFonts w:hint="eastAsia"/>
+        </w:rPr>
+        <w:t xml:space="preserve"> 입력 변경</w:t>
+      </w:r>
+    </w:p>
+    <w:p>
+      <w:r>
+        <w:rPr>
+          <w:rFonts w:hint="eastAsia"/>
+        </w:rPr>
+        <w:t xml:space="preserve"> </w:t>
+      </w:r>
+      <w:r>
+        <w:t xml:space="preserve">- </w:t>
+      </w:r>
+      <w:r>
+        <w:t xml:space="preserve">[FIN : inp] : </w:t>
+      </w:r>
+      <w:r>
+        <w:t>&lt;nerr&gt;</w:t>
+      </w:r>
+      <w:r>
+        <w:t xml:space="preserve"> </w:t>
+      </w:r>
+      <w:r>
+        <w:rPr>
+          <w:rFonts w:hint="eastAsia"/>
+        </w:rPr>
+        <w:t>입력</w:t>
+      </w:r>
+    </w:p>
+    <w:p>
+      <w:r>
+        <w:rPr>
+          <w:rFonts w:hint="eastAsia"/>
+        </w:rPr>
+        <w:t xml:space="preserve"> </w:t>
+      </w:r>
+      <w:r>
+        <w:t xml:space="preserve">- </w:t>
+      </w:r>
+      <w:r>
+        <w:rPr>
+          <w:rFonts w:hint="eastAsia"/>
+        </w:rPr>
+        <w:t>암튼 많이 바꿈</w:t>
+      </w:r>
+    </w:p>
+    <w:p/>
     <w:p>
       <w:pPr>
         <w:rPr>
-          <w:rFonts w:hint="eastAsia"/>
+          <w:b/>
         </w:rPr>
       </w:pPr>
-      <w:r>
-        <w:rPr>
-          <w:rFonts w:hint="eastAsia"/>
-        </w:rPr>
-        <w:t>0</w:t>
-      </w:r>
-      <w:r>
-        <w:t xml:space="preserve">1. </w:t>
-      </w:r>
-      <w:r>
-        <w:rPr>
-          <w:rFonts w:hint="eastAsia"/>
-        </w:rPr>
-        <w:t>변경</w:t>
-      </w:r>
-      <w:r>
-        <w:rPr>
-          <w:rFonts w:hint="eastAsia"/>
-        </w:rPr>
-        <w:t xml:space="preserve"> </w:t>
-      </w:r>
-      <w:r>
-        <w:t xml:space="preserve">: </w:t>
-      </w:r>
-      <w:r>
-        <w:t>[READ : bench]</w:t>
-      </w:r>
       <w:bookmarkStart w:id="10" w:name="_GoBack"/>
+      <w:r>
+        <w:rPr>
+          <w:rFonts w:hint="eastAsia"/>
+          <w:b/>
+          <w:color w:val="FF0000"/>
+        </w:rPr>
+        <w:t>*</w:t>
+      </w:r>
+      <w:r>
+        <w:rPr>
+          <w:b/>
+          <w:color w:val="FF0000"/>
+        </w:rPr>
+        <w:t xml:space="preserve"> </w:t>
+      </w:r>
+      <w:r>
+        <w:rPr>
+          <w:rFonts w:hint="eastAsia"/>
+          <w:b/>
+          <w:color w:val="FF0000"/>
+        </w:rPr>
+        <w:t>검증</w:t>
+      </w:r>
       <w:bookmarkEnd w:id="10"/>
+    </w:p>
+    <w:p>
+      <w:pPr>
+        <w:rPr>
+          <w:rFonts w:hint="eastAsia"/>
+        </w:rPr>
+      </w:pPr>
+      <w:r>
+        <w:rPr>
+          <w:rFonts w:hint="eastAsia"/>
+        </w:rPr>
+        <w:t xml:space="preserve"> </w:t>
+      </w:r>
+      <w:r>
+        <w:t xml:space="preserve">- </w:t>
+      </w:r>
+      <w:r>
+        <w:rPr>
+          <w:rFonts w:hint="eastAsia"/>
+        </w:rPr>
+        <w:t>안 함</w:t>
+      </w:r>
     </w:p>
     <w:sectPr>
       <w:headerReference w:type="default" r:id="rId8"/>
@@ -3715,7 +3885,7 @@
 </file>
 
 <file path=customXml/itemProps1.xml><?xml version="1.0" encoding="utf-8"?>
-<ds:datastoreItem xmlns:ds="http://schemas.openxmlformats.org/officeDocument/2006/customXml" ds:itemID="{7BBE9270-C1C0-40B3-9590-AEBAF581A863}">
+<ds:datastoreItem xmlns:ds="http://schemas.openxmlformats.org/officeDocument/2006/customXml" ds:itemID="{22DFBECA-5862-49AD-9FE6-0996425FE944}">
   <ds:schemaRefs>
     <ds:schemaRef ds:uri="http://schemas.openxmlformats.org/officeDocument/2006/bibliography"/>
   </ds:schemaRefs>

</xml_diff>

<commit_message>
230110 01 Adj. Power
</commit_message>
<xml_diff>
--- a/plotRNSS Ver.docx
+++ b/plotRNSS Ver.docx
@@ -54,7 +54,7 @@
           <w:r>
             <w:fldChar w:fldCharType="separate"/>
           </w:r>
-          <w:hyperlink w:anchor="_Toc123729924" w:history="1">
+          <w:hyperlink w:anchor="_Toc124235549" w:history="1">
             <w:r>
               <w:rPr>
                 <w:rStyle w:val="a8"/>
@@ -81,7 +81,7 @@
                 <w:noProof/>
                 <w:webHidden/>
               </w:rPr>
-              <w:instrText xml:space="preserve"> PAGEREF _Toc123729924 \h </w:instrText>
+              <w:instrText xml:space="preserve"> PAGEREF _Toc124235549 \h </w:instrText>
             </w:r>
             <w:r>
               <w:rPr>
@@ -125,7 +125,7 @@
               <w:szCs w:val="22"/>
             </w:rPr>
           </w:pPr>
-          <w:hyperlink w:anchor="_Toc123729925" w:history="1">
+          <w:hyperlink w:anchor="_Toc124235550" w:history="1">
             <w:r>
               <w:rPr>
                 <w:rStyle w:val="a8"/>
@@ -152,7 +152,7 @@
                 <w:noProof/>
                 <w:webHidden/>
               </w:rPr>
-              <w:instrText xml:space="preserve"> PAGEREF _Toc123729925 \h </w:instrText>
+              <w:instrText xml:space="preserve"> PAGEREF _Toc124235550 \h </w:instrText>
             </w:r>
             <w:r>
               <w:rPr>
@@ -196,7 +196,7 @@
               <w:szCs w:val="22"/>
             </w:rPr>
           </w:pPr>
-          <w:hyperlink w:anchor="_Toc123729926" w:history="1">
+          <w:hyperlink w:anchor="_Toc124235551" w:history="1">
             <w:r>
               <w:rPr>
                 <w:rStyle w:val="a8"/>
@@ -223,7 +223,7 @@
                 <w:noProof/>
                 <w:webHidden/>
               </w:rPr>
-              <w:instrText xml:space="preserve"> PAGEREF _Toc123729926 \h </w:instrText>
+              <w:instrText xml:space="preserve"> PAGEREF _Toc124235551 \h </w:instrText>
             </w:r>
             <w:r>
               <w:rPr>
@@ -267,7 +267,7 @@
               <w:szCs w:val="22"/>
             </w:rPr>
           </w:pPr>
-          <w:hyperlink w:anchor="_Toc123729927" w:history="1">
+          <w:hyperlink w:anchor="_Toc124235552" w:history="1">
             <w:r>
               <w:rPr>
                 <w:rStyle w:val="a8"/>
@@ -294,7 +294,7 @@
                 <w:noProof/>
                 <w:webHidden/>
               </w:rPr>
-              <w:instrText xml:space="preserve"> PAGEREF _Toc123729927 \h </w:instrText>
+              <w:instrText xml:space="preserve"> PAGEREF _Toc124235552 \h </w:instrText>
             </w:r>
             <w:r>
               <w:rPr>
@@ -338,7 +338,7 @@
               <w:szCs w:val="22"/>
             </w:rPr>
           </w:pPr>
-          <w:hyperlink w:anchor="_Toc123729928" w:history="1">
+          <w:hyperlink w:anchor="_Toc124235553" w:history="1">
             <w:r>
               <w:rPr>
                 <w:rStyle w:val="a8"/>
@@ -365,7 +365,7 @@
                 <w:noProof/>
                 <w:webHidden/>
               </w:rPr>
-              <w:instrText xml:space="preserve"> PAGEREF _Toc123729928 \h </w:instrText>
+              <w:instrText xml:space="preserve"> PAGEREF _Toc124235553 \h </w:instrText>
             </w:r>
             <w:r>
               <w:rPr>
@@ -409,7 +409,7 @@
               <w:szCs w:val="22"/>
             </w:rPr>
           </w:pPr>
-          <w:hyperlink w:anchor="_Toc123729929" w:history="1">
+          <w:hyperlink w:anchor="_Toc124235554" w:history="1">
             <w:r>
               <w:rPr>
                 <w:rStyle w:val="a8"/>
@@ -436,7 +436,7 @@
                 <w:noProof/>
                 <w:webHidden/>
               </w:rPr>
-              <w:instrText xml:space="preserve"> PAGEREF _Toc123729929 \h </w:instrText>
+              <w:instrText xml:space="preserve"> PAGEREF _Toc124235554 \h </w:instrText>
             </w:r>
             <w:r>
               <w:rPr>
@@ -480,7 +480,7 @@
               <w:szCs w:val="22"/>
             </w:rPr>
           </w:pPr>
-          <w:hyperlink w:anchor="_Toc123729930" w:history="1">
+          <w:hyperlink w:anchor="_Toc124235555" w:history="1">
             <w:r>
               <w:rPr>
                 <w:rStyle w:val="a8"/>
@@ -507,7 +507,7 @@
                 <w:noProof/>
                 <w:webHidden/>
               </w:rPr>
-              <w:instrText xml:space="preserve"> PAGEREF _Toc123729930 \h </w:instrText>
+              <w:instrText xml:space="preserve"> PAGEREF _Toc124235555 \h </w:instrText>
             </w:r>
             <w:r>
               <w:rPr>
@@ -551,7 +551,7 @@
               <w:szCs w:val="22"/>
             </w:rPr>
           </w:pPr>
-          <w:hyperlink w:anchor="_Toc123729931" w:history="1">
+          <w:hyperlink w:anchor="_Toc124235556" w:history="1">
             <w:r>
               <w:rPr>
                 <w:rStyle w:val="a8"/>
@@ -578,7 +578,7 @@
                 <w:noProof/>
                 <w:webHidden/>
               </w:rPr>
-              <w:instrText xml:space="preserve"> PAGEREF _Toc123729931 \h </w:instrText>
+              <w:instrText xml:space="preserve"> PAGEREF _Toc124235556 \h </w:instrText>
             </w:r>
             <w:r>
               <w:rPr>
@@ -622,7 +622,7 @@
               <w:szCs w:val="22"/>
             </w:rPr>
           </w:pPr>
-          <w:hyperlink w:anchor="_Toc123729932" w:history="1">
+          <w:hyperlink w:anchor="_Toc124235557" w:history="1">
             <w:r>
               <w:rPr>
                 <w:rStyle w:val="a8"/>
@@ -649,7 +649,7 @@
                 <w:noProof/>
                 <w:webHidden/>
               </w:rPr>
-              <w:instrText xml:space="preserve"> PAGEREF _Toc123729932 \h </w:instrText>
+              <w:instrText xml:space="preserve"> PAGEREF _Toc124235557 \h </w:instrText>
             </w:r>
             <w:r>
               <w:rPr>
@@ -693,7 +693,7 @@
               <w:szCs w:val="22"/>
             </w:rPr>
           </w:pPr>
-          <w:hyperlink w:anchor="_Toc123729933" w:history="1">
+          <w:hyperlink w:anchor="_Toc124235558" w:history="1">
             <w:r>
               <w:rPr>
                 <w:rStyle w:val="a8"/>
@@ -720,7 +720,7 @@
                 <w:noProof/>
                 <w:webHidden/>
               </w:rPr>
-              <w:instrText xml:space="preserve"> PAGEREF _Toc123729933 \h </w:instrText>
+              <w:instrText xml:space="preserve"> PAGEREF _Toc124235558 \h </w:instrText>
             </w:r>
             <w:r>
               <w:rPr>
@@ -764,7 +764,7 @@
               <w:szCs w:val="22"/>
             </w:rPr>
           </w:pPr>
-          <w:hyperlink w:anchor="_Toc123729934" w:history="1">
+          <w:hyperlink w:anchor="_Toc124235559" w:history="1">
             <w:r>
               <w:rPr>
                 <w:rStyle w:val="a8"/>
@@ -791,7 +791,7 @@
                 <w:noProof/>
                 <w:webHidden/>
               </w:rPr>
-              <w:instrText xml:space="preserve"> PAGEREF _Toc123729934 \h </w:instrText>
+              <w:instrText xml:space="preserve"> PAGEREF _Toc124235559 \h </w:instrText>
             </w:r>
             <w:r>
               <w:rPr>
@@ -835,7 +835,7 @@
               <w:szCs w:val="22"/>
             </w:rPr>
           </w:pPr>
-          <w:hyperlink w:anchor="_Toc123729935" w:history="1">
+          <w:hyperlink w:anchor="_Toc124235560" w:history="1">
             <w:r>
               <w:rPr>
                 <w:rStyle w:val="a8"/>
@@ -862,7 +862,7 @@
                 <w:noProof/>
                 <w:webHidden/>
               </w:rPr>
-              <w:instrText xml:space="preserve"> PAGEREF _Toc123729935 \h </w:instrText>
+              <w:instrText xml:space="preserve"> PAGEREF _Toc124235560 \h </w:instrText>
             </w:r>
             <w:r>
               <w:rPr>
@@ -906,7 +906,7 @@
               <w:szCs w:val="22"/>
             </w:rPr>
           </w:pPr>
-          <w:hyperlink w:anchor="_Toc123729936" w:history="1">
+          <w:hyperlink w:anchor="_Toc124235561" w:history="1">
             <w:r>
               <w:rPr>
                 <w:rStyle w:val="a8"/>
@@ -933,7 +933,7 @@
                 <w:noProof/>
                 <w:webHidden/>
               </w:rPr>
-              <w:instrText xml:space="preserve"> PAGEREF _Toc123729936 \h </w:instrText>
+              <w:instrText xml:space="preserve"> PAGEREF _Toc124235561 \h </w:instrText>
             </w:r>
             <w:r>
               <w:rPr>
@@ -977,7 +977,7 @@
               <w:szCs w:val="22"/>
             </w:rPr>
           </w:pPr>
-          <w:hyperlink w:anchor="_Toc123729937" w:history="1">
+          <w:hyperlink w:anchor="_Toc124235562" w:history="1">
             <w:r>
               <w:rPr>
                 <w:rStyle w:val="a8"/>
@@ -1004,7 +1004,7 @@
                 <w:noProof/>
                 <w:webHidden/>
               </w:rPr>
-              <w:instrText xml:space="preserve"> PAGEREF _Toc123729937 \h </w:instrText>
+              <w:instrText xml:space="preserve"> PAGEREF _Toc124235562 \h </w:instrText>
             </w:r>
             <w:r>
               <w:rPr>
@@ -1048,7 +1048,7 @@
               <w:szCs w:val="22"/>
             </w:rPr>
           </w:pPr>
-          <w:hyperlink w:anchor="_Toc123729938" w:history="1">
+          <w:hyperlink w:anchor="_Toc124235563" w:history="1">
             <w:r>
               <w:rPr>
                 <w:rStyle w:val="a8"/>
@@ -1075,7 +1075,7 @@
                 <w:noProof/>
                 <w:webHidden/>
               </w:rPr>
-              <w:instrText xml:space="preserve"> PAGEREF _Toc123729938 \h </w:instrText>
+              <w:instrText xml:space="preserve"> PAGEREF _Toc124235563 \h </w:instrText>
             </w:r>
             <w:r>
               <w:rPr>
@@ -1119,7 +1119,7 @@
               <w:szCs w:val="22"/>
             </w:rPr>
           </w:pPr>
-          <w:hyperlink w:anchor="_Toc123729939" w:history="1">
+          <w:hyperlink w:anchor="_Toc124235564" w:history="1">
             <w:r>
               <w:rPr>
                 <w:rStyle w:val="a8"/>
@@ -1146,7 +1146,7 @@
                 <w:noProof/>
                 <w:webHidden/>
               </w:rPr>
-              <w:instrText xml:space="preserve"> PAGEREF _Toc123729939 \h </w:instrText>
+              <w:instrText xml:space="preserve"> PAGEREF _Toc124235564 \h </w:instrText>
             </w:r>
             <w:r>
               <w:rPr>
@@ -1167,6 +1167,148 @@
                 <w:webHidden/>
               </w:rPr>
               <w:t>8</w:t>
+            </w:r>
+            <w:r>
+              <w:rPr>
+                <w:noProof/>
+                <w:webHidden/>
+              </w:rPr>
+              <w:fldChar w:fldCharType="end"/>
+            </w:r>
+          </w:hyperlink>
+        </w:p>
+        <w:p>
+          <w:pPr>
+            <w:pStyle w:val="10"/>
+            <w:tabs>
+              <w:tab w:val="right" w:leader="dot" w:pos="9016"/>
+            </w:tabs>
+            <w:rPr>
+              <w:rFonts w:asciiTheme="minorHAnsi" w:eastAsiaTheme="minorEastAsia" w:hAnsiTheme="minorHAnsi"/>
+              <w:noProof/>
+              <w:sz w:val="20"/>
+              <w:szCs w:val="22"/>
+            </w:rPr>
+          </w:pPr>
+          <w:hyperlink w:anchor="_Toc124235565" w:history="1">
+            <w:r>
+              <w:rPr>
+                <w:rStyle w:val="a8"/>
+                <w:noProof/>
+              </w:rPr>
+              <w:t>230105 01 Change</w:t>
+            </w:r>
+            <w:r>
+              <w:rPr>
+                <w:noProof/>
+                <w:webHidden/>
+              </w:rPr>
+              <w:tab/>
+            </w:r>
+            <w:r>
+              <w:rPr>
+                <w:noProof/>
+                <w:webHidden/>
+              </w:rPr>
+              <w:fldChar w:fldCharType="begin"/>
+            </w:r>
+            <w:r>
+              <w:rPr>
+                <w:noProof/>
+                <w:webHidden/>
+              </w:rPr>
+              <w:instrText xml:space="preserve"> PAGEREF _Toc124235565 \h </w:instrText>
+            </w:r>
+            <w:r>
+              <w:rPr>
+                <w:noProof/>
+                <w:webHidden/>
+              </w:rPr>
+            </w:r>
+            <w:r>
+              <w:rPr>
+                <w:noProof/>
+                <w:webHidden/>
+              </w:rPr>
+              <w:fldChar w:fldCharType="separate"/>
+            </w:r>
+            <w:r>
+              <w:rPr>
+                <w:noProof/>
+                <w:webHidden/>
+              </w:rPr>
+              <w:t>9</w:t>
+            </w:r>
+            <w:r>
+              <w:rPr>
+                <w:noProof/>
+                <w:webHidden/>
+              </w:rPr>
+              <w:fldChar w:fldCharType="end"/>
+            </w:r>
+          </w:hyperlink>
+        </w:p>
+        <w:p>
+          <w:pPr>
+            <w:pStyle w:val="10"/>
+            <w:tabs>
+              <w:tab w:val="right" w:leader="dot" w:pos="9016"/>
+            </w:tabs>
+            <w:rPr>
+              <w:rFonts w:asciiTheme="minorHAnsi" w:eastAsiaTheme="minorEastAsia" w:hAnsiTheme="minorHAnsi"/>
+              <w:noProof/>
+              <w:sz w:val="20"/>
+              <w:szCs w:val="22"/>
+            </w:rPr>
+          </w:pPr>
+          <w:hyperlink w:anchor="_Toc124235566" w:history="1">
+            <w:r>
+              <w:rPr>
+                <w:rStyle w:val="a8"/>
+                <w:noProof/>
+              </w:rPr>
+              <w:t>230105 02 Change</w:t>
+            </w:r>
+            <w:r>
+              <w:rPr>
+                <w:noProof/>
+                <w:webHidden/>
+              </w:rPr>
+              <w:tab/>
+            </w:r>
+            <w:r>
+              <w:rPr>
+                <w:noProof/>
+                <w:webHidden/>
+              </w:rPr>
+              <w:fldChar w:fldCharType="begin"/>
+            </w:r>
+            <w:r>
+              <w:rPr>
+                <w:noProof/>
+                <w:webHidden/>
+              </w:rPr>
+              <w:instrText xml:space="preserve"> PAGEREF _Toc124235566 \h </w:instrText>
+            </w:r>
+            <w:r>
+              <w:rPr>
+                <w:noProof/>
+                <w:webHidden/>
+              </w:rPr>
+            </w:r>
+            <w:r>
+              <w:rPr>
+                <w:noProof/>
+                <w:webHidden/>
+              </w:rPr>
+              <w:fldChar w:fldCharType="separate"/>
+            </w:r>
+            <w:r>
+              <w:rPr>
+                <w:noProof/>
+                <w:webHidden/>
+              </w:rPr>
+              <w:t>9</w:t>
             </w:r>
             <w:r>
               <w:rPr>
@@ -1206,7 +1348,7 @@
       <w:pPr>
         <w:pStyle w:val="1"/>
       </w:pPr>
-      <w:bookmarkStart w:id="0" w:name="_Toc123729924"/>
+      <w:bookmarkStart w:id="0" w:name="_Toc124235549"/>
       <w:r>
         <w:lastRenderedPageBreak/>
         <w:t>220331 Init.</w:t>
@@ -1395,7 +1537,7 @@
       <w:pPr>
         <w:pStyle w:val="1"/>
       </w:pPr>
-      <w:bookmarkStart w:id="1" w:name="_Toc123729925"/>
+      <w:bookmarkStart w:id="1" w:name="_Toc124235550"/>
       <w:r>
         <w:rPr>
           <w:rFonts w:hint="eastAsia"/>
@@ -1566,7 +1708,7 @@
       <w:pPr>
         <w:pStyle w:val="1"/>
       </w:pPr>
-      <w:bookmarkStart w:id="2" w:name="_Toc123729926"/>
+      <w:bookmarkStart w:id="2" w:name="_Toc124235551"/>
       <w:r>
         <w:t>220621</w:t>
       </w:r>
@@ -1723,7 +1865,7 @@
       <w:pPr>
         <w:pStyle w:val="1"/>
       </w:pPr>
-      <w:bookmarkStart w:id="3" w:name="_Toc123729927"/>
+      <w:bookmarkStart w:id="3" w:name="_Toc124235552"/>
       <w:r>
         <w:lastRenderedPageBreak/>
         <w:t>220713</w:t>
@@ -1921,7 +2063,7 @@
       <w:pPr>
         <w:pStyle w:val="1"/>
       </w:pPr>
-      <w:bookmarkStart w:id="4" w:name="_Toc123729928"/>
+      <w:bookmarkStart w:id="4" w:name="_Toc124235553"/>
       <w:r>
         <w:t xml:space="preserve">220725 01 </w:t>
       </w:r>
@@ -2090,7 +2232,7 @@
       <w:pPr>
         <w:pStyle w:val="1"/>
       </w:pPr>
-      <w:bookmarkStart w:id="5" w:name="_Toc123729929"/>
+      <w:bookmarkStart w:id="5" w:name="_Toc124235554"/>
       <w:r>
         <w:t xml:space="preserve">220725 02 </w:t>
       </w:r>
@@ -2371,7 +2513,7 @@
       <w:pPr>
         <w:pStyle w:val="1"/>
       </w:pPr>
-      <w:bookmarkStart w:id="6" w:name="_Toc123729930"/>
+      <w:bookmarkStart w:id="6" w:name="_Toc124235555"/>
       <w:r>
         <w:lastRenderedPageBreak/>
         <w:t xml:space="preserve">220912 </w:t>
@@ -2665,7 +2807,7 @@
       <w:pPr>
         <w:pStyle w:val="1"/>
       </w:pPr>
-      <w:bookmarkStart w:id="7" w:name="_Toc123729931"/>
+      <w:bookmarkStart w:id="7" w:name="_Toc124235556"/>
       <w:r>
         <w:rPr>
           <w:rFonts w:hint="eastAsia"/>
@@ -2812,7 +2954,7 @@
       <w:pPr>
         <w:pStyle w:val="1"/>
       </w:pPr>
-      <w:bookmarkStart w:id="8" w:name="_Toc123729932"/>
+      <w:bookmarkStart w:id="8" w:name="_Toc124235557"/>
       <w:r>
         <w:rPr>
           <w:rFonts w:hint="eastAsia"/>
@@ -2943,7 +3085,7 @@
       <w:pPr>
         <w:pStyle w:val="1"/>
       </w:pPr>
-      <w:bookmarkStart w:id="9" w:name="_Toc123729933"/>
+      <w:bookmarkStart w:id="9" w:name="_Toc124235558"/>
       <w:r>
         <w:rPr>
           <w:rFonts w:hint="eastAsia"/>
@@ -3442,7 +3584,7 @@
       <w:pPr>
         <w:pStyle w:val="1"/>
       </w:pPr>
-      <w:bookmarkStart w:id="10" w:name="_Toc123729934"/>
+      <w:bookmarkStart w:id="10" w:name="_Toc124235559"/>
       <w:r>
         <w:rPr>
           <w:rFonts w:hint="eastAsia"/>
@@ -3771,7 +3913,7 @@
       <w:pPr>
         <w:pStyle w:val="1"/>
       </w:pPr>
-      <w:bookmarkStart w:id="11" w:name="_Toc123729935"/>
+      <w:bookmarkStart w:id="11" w:name="_Toc124235560"/>
       <w:r>
         <w:t>221127</w:t>
       </w:r>
@@ -3932,7 +4074,7 @@
       <w:pPr>
         <w:pStyle w:val="1"/>
       </w:pPr>
-      <w:bookmarkStart w:id="12" w:name="_Toc123729936"/>
+      <w:bookmarkStart w:id="12" w:name="_Toc124235561"/>
       <w:r>
         <w:rPr>
           <w:rFonts w:hint="eastAsia"/>
@@ -4072,7 +4214,7 @@
       <w:pPr>
         <w:pStyle w:val="1"/>
       </w:pPr>
-      <w:bookmarkStart w:id="13" w:name="_Toc123729937"/>
+      <w:bookmarkStart w:id="13" w:name="_Toc124235562"/>
       <w:r>
         <w:rPr>
           <w:rFonts w:hint="eastAsia"/>
@@ -4225,7 +4367,7 @@
       <w:pPr>
         <w:pStyle w:val="1"/>
       </w:pPr>
-      <w:bookmarkStart w:id="14" w:name="_Toc123729938"/>
+      <w:bookmarkStart w:id="14" w:name="_Toc124235563"/>
       <w:r>
         <w:rPr>
           <w:rFonts w:hint="eastAsia"/>
@@ -4520,7 +4662,7 @@
       <w:pPr>
         <w:pStyle w:val="1"/>
       </w:pPr>
-      <w:bookmarkStart w:id="15" w:name="_Toc123729939"/>
+      <w:bookmarkStart w:id="15" w:name="_Toc124235564"/>
       <w:r>
         <w:rPr>
           <w:rFonts w:hint="eastAsia"/>
@@ -4887,6 +5029,7 @@
       <w:pPr>
         <w:pStyle w:val="1"/>
       </w:pPr>
+      <w:bookmarkStart w:id="16" w:name="_Toc124235565"/>
       <w:r>
         <w:rPr>
           <w:rFonts w:hint="eastAsia"/>
@@ -4897,6 +5040,7 @@
       <w:r>
         <w:t>30105 01 Change</w:t>
       </w:r>
+      <w:bookmarkEnd w:id="16"/>
     </w:p>
     <w:p>
       <w:r>
@@ -5052,6 +5196,7 @@
       <w:pPr>
         <w:pStyle w:val="1"/>
       </w:pPr>
+      <w:bookmarkStart w:id="17" w:name="_Toc124235566"/>
       <w:r>
         <w:rPr>
           <w:rFonts w:hint="eastAsia"/>
@@ -5061,6 +5206,7 @@
       <w:r>
         <w:t>30105 02 Change</w:t>
       </w:r>
+      <w:bookmarkEnd w:id="17"/>
     </w:p>
     <w:p>
       <w:r>
@@ -5092,89 +5238,404 @@
       </w:r>
     </w:p>
     <w:p>
+      <w:r>
+        <w:t xml:space="preserve"> - </w:t>
+      </w:r>
+      <w:r>
+        <w:rPr>
+          <w:rFonts w:hint="eastAsia"/>
+        </w:rPr>
+        <w:t>이름</w:t>
+      </w:r>
+      <w:r>
+        <w:rPr>
+          <w:rFonts w:hint="eastAsia"/>
+        </w:rPr>
+        <w:t xml:space="preserve"> </w:t>
+      </w:r>
+      <w:r>
+        <w:t>: [ADJ : pow]</w:t>
+      </w:r>
+    </w:p>
+    <w:p>
+      <w:r>
+        <w:rPr>
+          <w:rFonts w:hint="eastAsia"/>
+        </w:rPr>
+        <w:t xml:space="preserve"> </w:t>
+      </w:r>
+      <w:r>
+        <w:t xml:space="preserve">- </w:t>
+      </w:r>
+      <w:r>
+        <w:t xml:space="preserve">&lt;i edt err&gt; = 0, 1 : </w:t>
+      </w:r>
+      <w:r>
+        <w:rPr>
+          <w:rFonts w:hint="eastAsia"/>
+        </w:rPr>
+        <w:t>일괄적으로</w:t>
+      </w:r>
+      <w:r>
+        <w:rPr>
+          <w:rFonts w:hint="eastAsia"/>
+        </w:rPr>
+        <w:t xml:space="preserve"> </w:t>
+      </w:r>
+      <w:r>
+        <w:t xml:space="preserve">Asy. </w:t>
+      </w:r>
+      <w:r>
+        <w:rPr>
+          <w:rFonts w:hint="eastAsia"/>
+        </w:rPr>
+        <w:t>개수로</w:t>
+      </w:r>
+      <w:r>
+        <w:rPr>
+          <w:rFonts w:hint="eastAsia"/>
+        </w:rPr>
+        <w:t xml:space="preserve"> </w:t>
+      </w:r>
+      <w:r>
+        <w:rPr>
+          <w:rFonts w:hint="eastAsia"/>
+        </w:rPr>
+        <w:t>나눔</w:t>
+      </w:r>
+    </w:p>
+    <w:p/>
+    <w:p>
       <w:pPr>
         <w:rPr>
-          <w:rFonts w:hint="eastAsia"/>
+          <w:b/>
         </w:rPr>
       </w:pPr>
       <w:r>
+        <w:rPr>
+          <w:rFonts w:hint="eastAsia"/>
+          <w:b/>
+          <w:color w:val="FF0000"/>
+        </w:rPr>
+        <w:t>*</w:t>
+      </w:r>
+      <w:r>
+        <w:rPr>
+          <w:b/>
+          <w:color w:val="FF0000"/>
+        </w:rPr>
+        <w:t xml:space="preserve"> </w:t>
+      </w:r>
+      <w:r>
+        <w:rPr>
+          <w:rFonts w:hint="eastAsia"/>
+          <w:b/>
+          <w:color w:val="FF0000"/>
+        </w:rPr>
+        <w:t>검증</w:t>
+      </w:r>
+    </w:p>
+    <w:p>
+      <w:r>
+        <w:rPr>
+          <w:rFonts w:hint="eastAsia"/>
+        </w:rPr>
+        <w:t xml:space="preserve"> </w:t>
+      </w:r>
+      <w:r>
+        <w:t xml:space="preserve">- </w:t>
+      </w:r>
+      <w:r>
+        <w:rPr>
+          <w:rFonts w:hint="eastAsia"/>
+        </w:rPr>
+        <w:t>S</w:t>
+      </w:r>
+      <w:r>
+        <w:t xml:space="preserve">3 2-D FC Deformed : </w:t>
+      </w:r>
+      <w:r>
+        <w:rPr>
+          <w:rFonts w:hint="eastAsia"/>
+        </w:rPr>
+        <w:t>열출력</w:t>
+      </w:r>
+      <w:r>
+        <w:rPr>
+          <w:rFonts w:hint="eastAsia"/>
+        </w:rPr>
+        <w:t xml:space="preserve"> </w:t>
+      </w:r>
+      <w:r>
+        <w:rPr>
+          <w:rFonts w:hint="eastAsia"/>
+        </w:rPr>
+        <w:t>변화</w:t>
+      </w:r>
+      <w:r>
+        <w:rPr>
+          <w:rFonts w:hint="eastAsia"/>
+        </w:rPr>
+        <w:t xml:space="preserve"> </w:t>
+      </w:r>
+      <w:r>
+        <w:rPr>
+          <w:rFonts w:hint="eastAsia"/>
+        </w:rPr>
+        <w:t>비교</w:t>
+      </w:r>
+      <w:r>
+        <w:rPr>
+          <w:rFonts w:hint="eastAsia"/>
+        </w:rPr>
+        <w:t xml:space="preserve"> </w:t>
+      </w:r>
+      <w:r>
+        <w:rPr>
+          <w:rFonts w:hint="eastAsia"/>
+        </w:rPr>
+        <w:t>결과</w:t>
+      </w:r>
+      <w:r>
+        <w:rPr>
+          <w:rFonts w:hint="eastAsia"/>
+        </w:rPr>
+        <w:t xml:space="preserve"> </w:t>
+      </w:r>
+      <w:r>
+        <w:rPr>
+          <w:rFonts w:hint="eastAsia"/>
+        </w:rPr>
+        <w:t>좋음</w:t>
+      </w:r>
+    </w:p>
+    <w:p/>
+    <w:p>
+      <w:pPr>
+        <w:pStyle w:val="1"/>
+      </w:pPr>
+      <w:r>
+        <w:t>130110 01 Change</w:t>
+      </w:r>
+    </w:p>
+    <w:p>
+      <w:r>
+        <w:rPr>
+          <w:rFonts w:hint="eastAsia"/>
+        </w:rPr>
+        <w:t>0</w:t>
+      </w:r>
+      <w:r>
+        <w:t xml:space="preserve">1. </w:t>
+      </w:r>
+      <w:r>
+        <w:rPr>
+          <w:rFonts w:hint="eastAsia"/>
+        </w:rPr>
+        <w:t>변경</w:t>
+      </w:r>
+      <w:r>
+        <w:rPr>
+          <w:rFonts w:hint="eastAsia"/>
+        </w:rPr>
+        <w:t xml:space="preserve"> </w:t>
+      </w:r>
+      <w:r>
+        <w:t>: Power Adj.</w:t>
+      </w:r>
+    </w:p>
+    <w:p>
+      <w:r>
+        <w:rPr>
+          <w:rFonts w:hint="eastAsia"/>
+        </w:rPr>
+        <w:t xml:space="preserve"> </w:t>
+      </w:r>
+      <w:r>
+        <w:t xml:space="preserve">- [READ : McCARD] : </w:t>
+      </w:r>
+      <w:r>
+        <w:t xml:space="preserve">&lt;vol 3d&gt; </w:t>
+      </w:r>
+      <w:r>
+        <w:rPr>
+          <w:rFonts w:hint="eastAsia"/>
+        </w:rPr>
+        <w:t>읽음</w:t>
+      </w:r>
+    </w:p>
+    <w:p>
+      <w:pPr>
+        <w:rPr>
+          <w:rFonts w:hint="eastAsia"/>
+        </w:rPr>
+      </w:pPr>
+      <w:r>
+        <w:rPr>
+          <w:rFonts w:hint="eastAsia"/>
+        </w:rPr>
+        <w:t xml:space="preserve"> </w:t>
+      </w:r>
+      <w:r>
+        <w:t xml:space="preserve">- [ADJ : MC] : </w:t>
+      </w:r>
+      <w:r>
+        <w:t xml:space="preserve">&lt;vol 3d&gt; </w:t>
+      </w:r>
+      <w:r>
+        <w:rPr>
+          <w:rFonts w:hint="eastAsia"/>
+        </w:rPr>
+        <w:t>사용해서</w:t>
+      </w:r>
+      <w:r>
+        <w:rPr>
+          <w:rFonts w:hint="eastAsia"/>
+        </w:rPr>
+        <w:t xml:space="preserve"> </w:t>
+      </w:r>
+      <w:r>
+        <w:t>2</w:t>
+      </w:r>
+      <w:r>
+        <w:rPr>
+          <w:rFonts w:hint="eastAsia"/>
+        </w:rPr>
+        <w:t>차원</w:t>
+      </w:r>
+      <w:r>
+        <w:rPr>
+          <w:rFonts w:hint="eastAsia"/>
+        </w:rPr>
+        <w:t>/</w:t>
+      </w:r>
+      <w:r>
+        <w:t>1</w:t>
+      </w:r>
+      <w:r>
+        <w:rPr>
+          <w:rFonts w:hint="eastAsia"/>
+        </w:rPr>
+        <w:t>차원</w:t>
+      </w:r>
+      <w:r>
+        <w:rPr>
+          <w:rFonts w:hint="eastAsia"/>
+        </w:rPr>
+        <w:t xml:space="preserve"> </w:t>
+      </w:r>
+      <w:r>
+        <w:t xml:space="preserve">Power </w:t>
+      </w:r>
+      <w:r>
+        <w:rPr>
+          <w:rFonts w:hint="eastAsia"/>
+        </w:rPr>
+        <w:t>입력</w:t>
+      </w:r>
+      <w:bookmarkStart w:id="18" w:name="_GoBack"/>
+      <w:bookmarkEnd w:id="18"/>
+    </w:p>
+    <w:p>
+      <w:r>
         <w:t xml:space="preserve"> - </w:t>
       </w:r>
       <w:r>
-        <w:rPr>
-          <w:rFonts w:hint="eastAsia"/>
-        </w:rPr>
-        <w:t>이름</w:t>
-      </w:r>
-      <w:r>
-        <w:rPr>
-          <w:rFonts w:hint="eastAsia"/>
-        </w:rPr>
-        <w:t xml:space="preserve"> </w:t>
-      </w:r>
-      <w:r>
-        <w:t>: [ADJ : pow]</w:t>
-      </w:r>
-      <w:bookmarkStart w:id="16" w:name="_GoBack"/>
-      <w:bookmarkEnd w:id="16"/>
-    </w:p>
-    <w:p>
-      <w:r>
-        <w:rPr>
-          <w:rFonts w:hint="eastAsia"/>
-        </w:rPr>
-        <w:t xml:space="preserve"> </w:t>
-      </w:r>
-      <w:r>
-        <w:t xml:space="preserve">- </w:t>
-      </w:r>
-      <w:r>
-        <w:t xml:space="preserve">&lt;i edt err&gt; = 0, 1 : </w:t>
-      </w:r>
-      <w:r>
-        <w:rPr>
-          <w:rFonts w:hint="eastAsia"/>
-        </w:rPr>
-        <w:t>일괄적으로</w:t>
-      </w:r>
-      <w:r>
-        <w:rPr>
-          <w:rFonts w:hint="eastAsia"/>
-        </w:rPr>
-        <w:t xml:space="preserve"> </w:t>
-      </w:r>
-      <w:r>
-        <w:t xml:space="preserve">Asy. </w:t>
-      </w:r>
-      <w:r>
-        <w:rPr>
-          <w:rFonts w:hint="eastAsia"/>
-        </w:rPr>
-        <w:t>개수로</w:t>
-      </w:r>
-      <w:r>
-        <w:rPr>
-          <w:rFonts w:hint="eastAsia"/>
-        </w:rPr>
-        <w:t xml:space="preserve"> </w:t>
-      </w:r>
-      <w:r>
-        <w:rPr>
-          <w:rFonts w:hint="eastAsia"/>
-        </w:rPr>
-        <w:t>나눔</w:t>
+        <w:t>[ADJ : pow]</w:t>
+      </w:r>
+      <w:r>
+        <w:t xml:space="preserve"> : </w:t>
+      </w:r>
+      <w:r>
+        <w:t xml:space="preserve">&lt;vol 3d&gt; </w:t>
+      </w:r>
+      <w:r>
+        <w:rPr>
+          <w:rFonts w:hint="eastAsia"/>
+        </w:rPr>
+        <w:t>사용해서</w:t>
+      </w:r>
+      <w:r>
+        <w:rPr>
+          <w:rFonts w:hint="eastAsia"/>
+        </w:rPr>
+        <w:t xml:space="preserve"> </w:t>
+      </w:r>
+      <w:r>
+        <w:t>Power Adj.</w:t>
       </w:r>
     </w:p>
     <w:p/>
     <w:p>
+      <w:r>
+        <w:rPr>
+          <w:rFonts w:hint="eastAsia"/>
+        </w:rPr>
+        <w:t>0</w:t>
+      </w:r>
+      <w:r>
+        <w:t xml:space="preserve">2. </w:t>
+      </w:r>
+      <w:r>
+        <w:rPr>
+          <w:rFonts w:hint="eastAsia"/>
+        </w:rPr>
+        <w:t>변경</w:t>
+      </w:r>
+      <w:r>
+        <w:rPr>
+          <w:rFonts w:hint="eastAsia"/>
+        </w:rPr>
+        <w:t xml:space="preserve"> </w:t>
+      </w:r>
+      <w:r>
+        <w:t xml:space="preserve">: &lt;i edt err&gt; </w:t>
+      </w:r>
+      <w:r>
+        <w:rPr>
+          <w:rFonts w:hint="eastAsia"/>
+        </w:rPr>
+        <w:t>분기</w:t>
+      </w:r>
+      <w:r>
+        <w:rPr>
+          <w:rFonts w:hint="eastAsia"/>
+        </w:rPr>
+        <w:t xml:space="preserve"> </w:t>
+      </w:r>
+      <w:r>
+        <w:rPr>
+          <w:rFonts w:hint="eastAsia"/>
+        </w:rPr>
+        <w:t>추가</w:t>
+      </w:r>
+    </w:p>
+    <w:p>
       <w:pPr>
         <w:rPr>
-          <w:b/>
+          <w:rFonts w:hint="eastAsia"/>
         </w:rPr>
       </w:pPr>
       <w:r>
         <w:rPr>
           <w:rFonts w:hint="eastAsia"/>
+        </w:rPr>
+        <w:t xml:space="preserve"> </w:t>
+      </w:r>
+      <w:r>
+        <w:t>- [EDIT : info, grid, out]</w:t>
+      </w:r>
+    </w:p>
+    <w:p/>
+    <w:p>
+      <w:pPr>
+        <w:rPr>
+          <w:b/>
+        </w:rPr>
+      </w:pPr>
+      <w:r>
+        <w:rPr>
+          <w:rFonts w:hint="eastAsia"/>
           <w:b/>
           <w:color w:val="FF0000"/>
         </w:rPr>
@@ -5197,6 +5658,11 @@
       </w:r>
     </w:p>
     <w:p>
+      <w:pPr>
+        <w:rPr>
+          <w:rFonts w:hint="eastAsia"/>
+        </w:rPr>
+      </w:pPr>
       <w:r>
         <w:rPr>
           <w:rFonts w:hint="eastAsia"/>
@@ -5764,7 +6230,7 @@
   <w:style w:type="paragraph" w:default="1" w:styleId="a">
     <w:name w:val="Normal"/>
     <w:qFormat/>
-    <w:rsid w:val="007849C2"/>
+    <w:rsid w:val="00DA1663"/>
     <w:pPr>
       <w:widowControl w:val="0"/>
       <w:wordWrap w:val="0"/>
@@ -6452,7 +6918,7 @@
 </file>
 
 <file path=customXml/itemProps1.xml><?xml version="1.0" encoding="utf-8"?>
-<ds:datastoreItem xmlns:ds="http://schemas.openxmlformats.org/officeDocument/2006/customXml" ds:itemID="{E92B067A-711A-42B6-8925-C0F9F3F5223E}">
+<ds:datastoreItem xmlns:ds="http://schemas.openxmlformats.org/officeDocument/2006/customXml" ds:itemID="{E7FF757B-150B-4DE4-B87B-52B25AB24124}">
   <ds:schemaRefs>
     <ds:schemaRef ds:uri="http://schemas.openxmlformats.org/officeDocument/2006/bibliography"/>
   </ds:schemaRefs>

</xml_diff>